<commit_message>
Add link to video
</commit_message>
<xml_diff>
--- a/Increments/Increment 2/Progress Report iteration 2.docx
+++ b/Increments/Increment 2/Progress Report iteration 2.docx
@@ -1165,7 +1165,6 @@
         </w:rPr>
         <w:t xml:space="preserve">Plans for the next </w:t>
       </w:r>
-      <w:proofErr w:type="gramStart"/>
       <w:r>
         <w:rPr>
           <w:rFonts w:ascii="Times New Roman" w:eastAsia="Times New Roman" w:hAnsi="Times New Roman" w:cs="Times New Roman"/>
@@ -1174,7 +1173,6 @@
         </w:rPr>
         <w:t>increment</w:t>
       </w:r>
-      <w:proofErr w:type="gramEnd"/>
     </w:p>
     <w:p>
       <w:pPr>
@@ -1308,6 +1306,14 @@
           <w:i/>
         </w:rPr>
       </w:pPr>
+      <w:r>
+        <w:rPr>
+          <w:rFonts w:ascii="Times New Roman" w:eastAsia="Times New Roman" w:hAnsi="Times New Roman" w:cs="Times New Roman"/>
+          <w:b/>
+          <w:i/>
+        </w:rPr>
+        <w:t>https://www.youtube.com/watch?v=4kqh9mBqpJM</w:t>
+      </w:r>
     </w:p>
     <w:sectPr>
       <w:pgSz w:w="12240" w:h="15840"/>

</xml_diff>